<commit_message>
Présentation + Rapport à jour
</commit_message>
<xml_diff>
--- a/Rapport.docx
+++ b/Rapport.docx
@@ -161,7 +161,7 @@
           </mc:Choice>
           <mc:Fallback>
             <w:pict>
-              <v:line w14:anchorId="43B15BD8" id="Connecteur droit 1" o:spid="_x0000_s1026" style="position:absolute;z-index:251654656;visibility:visible;mso-wrap-style:square;mso-wrap-distance-left:9pt;mso-wrap-distance-top:0;mso-wrap-distance-right:9pt;mso-wrap-distance-bottom:0;mso-position-horizontal:absolute;mso-position-horizontal-relative:text;mso-position-vertical:absolute;mso-position-vertical-relative:text" from="71.9pt,7.45pt" to="397.15pt,7.45pt" o:gfxdata="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" strokecolor="#dd005f" strokeweight=".5pt">
+              <v:line w14:anchorId="6F32C65A" id="Connecteur droit 1" o:spid="_x0000_s1026" style="position:absolute;z-index:251654656;visibility:visible;mso-wrap-style:square;mso-wrap-distance-left:9pt;mso-wrap-distance-top:0;mso-wrap-distance-right:9pt;mso-wrap-distance-bottom:0;mso-position-horizontal:absolute;mso-position-horizontal-relative:text;mso-position-vertical:absolute;mso-position-vertical-relative:text" from="71.9pt,7.45pt" to="397.15pt,7.45pt" o:gfxdata="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" strokecolor="#dd005f" strokeweight=".5pt">
                 <v:stroke joinstyle="miter"/>
               </v:line>
             </w:pict>
@@ -668,8 +668,6 @@
       <w:r>
         <w:t>nom</w:t>
       </w:r>
-      <w:bookmarkStart w:id="4" w:name="_GoBack"/>
-      <w:bookmarkEnd w:id="4"/>
       <w:r>
         <w:t xml:space="preserve"> du logo se trouve juste au-dessus.</w:t>
       </w:r>
@@ -742,25 +740,51 @@
                             <w:r>
                               <w:t xml:space="preserve">Figure </w:t>
                             </w:r>
-                            <w:fldSimple w:instr=" STYLEREF 1 \s ">
-                              <w:r>
-                                <w:rPr>
-                                  <w:noProof/>
-                                </w:rPr>
-                                <w:t>3</w:t>
-                              </w:r>
-                            </w:fldSimple>
+                            <w:r>
+                              <w:fldChar w:fldCharType="begin"/>
+                            </w:r>
+                            <w:r>
+                              <w:instrText xml:space="preserve"> STYLEREF 1 \s </w:instrText>
+                            </w:r>
+                            <w:r>
+                              <w:fldChar w:fldCharType="separate"/>
+                            </w:r>
+                            <w:r>
+                              <w:rPr>
+                                <w:noProof/>
+                              </w:rPr>
+                              <w:t>3</w:t>
+                            </w:r>
+                            <w:r>
+                              <w:rPr>
+                                <w:noProof/>
+                              </w:rPr>
+                              <w:fldChar w:fldCharType="end"/>
+                            </w:r>
                             <w:r>
                               <w:t>.</w:t>
                             </w:r>
-                            <w:fldSimple w:instr=" SEQ Figure \* ARABIC \s 1 ">
-                              <w:r>
-                                <w:rPr>
-                                  <w:noProof/>
-                                </w:rPr>
-                                <w:t>1</w:t>
-                              </w:r>
-                            </w:fldSimple>
+                            <w:r>
+                              <w:fldChar w:fldCharType="begin"/>
+                            </w:r>
+                            <w:r>
+                              <w:instrText xml:space="preserve"> SEQ Figure \* ARABIC \s 1 </w:instrText>
+                            </w:r>
+                            <w:r>
+                              <w:fldChar w:fldCharType="separate"/>
+                            </w:r>
+                            <w:r>
+                              <w:rPr>
+                                <w:noProof/>
+                              </w:rPr>
+                              <w:t>1</w:t>
+                            </w:r>
+                            <w:r>
+                              <w:rPr>
+                                <w:noProof/>
+                              </w:rPr>
+                              <w:fldChar w:fldCharType="end"/>
+                            </w:r>
                             <w:r>
                               <w:t xml:space="preserve"> : Exemple d'utilisation de l'algorithme SIFT</w:t>
                             </w:r>
@@ -798,25 +822,51 @@
                       <w:r>
                         <w:t xml:space="preserve">Figure </w:t>
                       </w:r>
-                      <w:fldSimple w:instr=" STYLEREF 1 \s ">
-                        <w:r>
-                          <w:rPr>
-                            <w:noProof/>
-                          </w:rPr>
-                          <w:t>3</w:t>
-                        </w:r>
-                      </w:fldSimple>
+                      <w:r>
+                        <w:fldChar w:fldCharType="begin"/>
+                      </w:r>
+                      <w:r>
+                        <w:instrText xml:space="preserve"> STYLEREF 1 \s </w:instrText>
+                      </w:r>
+                      <w:r>
+                        <w:fldChar w:fldCharType="separate"/>
+                      </w:r>
+                      <w:r>
+                        <w:rPr>
+                          <w:noProof/>
+                        </w:rPr>
+                        <w:t>3</w:t>
+                      </w:r>
+                      <w:r>
+                        <w:rPr>
+                          <w:noProof/>
+                        </w:rPr>
+                        <w:fldChar w:fldCharType="end"/>
+                      </w:r>
                       <w:r>
                         <w:t>.</w:t>
                       </w:r>
-                      <w:fldSimple w:instr=" SEQ Figure \* ARABIC \s 1 ">
-                        <w:r>
-                          <w:rPr>
-                            <w:noProof/>
-                          </w:rPr>
-                          <w:t>1</w:t>
-                        </w:r>
-                      </w:fldSimple>
+                      <w:r>
+                        <w:fldChar w:fldCharType="begin"/>
+                      </w:r>
+                      <w:r>
+                        <w:instrText xml:space="preserve"> SEQ Figure \* ARABIC \s 1 </w:instrText>
+                      </w:r>
+                      <w:r>
+                        <w:fldChar w:fldCharType="separate"/>
+                      </w:r>
+                      <w:r>
+                        <w:rPr>
+                          <w:noProof/>
+                        </w:rPr>
+                        <w:t>1</w:t>
+                      </w:r>
+                      <w:r>
+                        <w:rPr>
+                          <w:noProof/>
+                        </w:rPr>
+                        <w:fldChar w:fldCharType="end"/>
+                      </w:r>
                       <w:r>
                         <w:t xml:space="preserve"> : Exemple d'utilisation de l'algorithme SIFT</w:t>
                       </w:r>
@@ -918,7 +968,13 @@
         <w:rPr>
           <w:b/>
         </w:rPr>
-        <w:t>Calcul des points d’intérêts et des descripteurs</w:t>
+        <w:t>Calc</w:t>
+      </w:r>
+      <w:r>
+        <w:rPr>
+          <w:b/>
+        </w:rPr>
+        <w:t>ul des points d’intérêts et des descripteurs</w:t>
       </w:r>
       <w:r>
         <w:rPr>
@@ -960,7 +1016,12 @@
         <w:t xml:space="preserve">: </w:t>
       </w:r>
       <w:r>
-        <w:t>Cette étape consiste en la comparaison des descripteurs de deux images afin de détecter un objet en particulier ou de trouver quelle transformation a subi l’image.</w:t>
+        <w:t xml:space="preserve">Cette étape consiste en la comparaison des descripteurs de deux images afin </w:t>
+      </w:r>
+      <w:bookmarkStart w:id="4" w:name="_GoBack"/>
+      <w:bookmarkEnd w:id="4"/>
+      <w:r>
+        <w:t>de détecter un objet en particulier ou de trouver quelle transformation a subi l’image.</w:t>
       </w:r>
     </w:p>
     <w:p>
@@ -1348,7 +1409,7 @@
       <w:r>
         <w:t xml:space="preserve">Site internet avec le paquet OpenCV complet : </w:t>
       </w:r>
-      <w:hyperlink r:id="rId13" w:history="1">
+      <w:hyperlink r:id="rId13" w:anchor="opencv" w:history="1">
         <w:r>
           <w:rPr>
             <w:rStyle w:val="Lienhypertexte"/>
@@ -1444,7 +1505,7 @@
         <w:noProof/>
         <w:lang w:val="fr-FR"/>
       </w:rPr>
-      <w:t>5</w:t>
+      <w:t>3</w:t>
     </w:r>
     <w:r>
       <w:rPr>
@@ -1964,8 +2025,8 @@
   <w:abstractNum w:abstractNumId="3" w15:restartNumberingAfterBreak="0">
     <w:nsid w:val="4DD11C67"/>
     <w:multiLevelType w:val="hybridMultilevel"/>
-    <w:tmpl w:val="9E0CB8F2"/>
-    <w:lvl w:ilvl="0" w:tplc="006EB65C">
+    <w:tmpl w:val="10E20B9A"/>
+    <w:lvl w:ilvl="0" w:tplc="59AA250E">
       <w:start w:val="1"/>
       <w:numFmt w:val="decimal"/>
       <w:lvlText w:val="%1)"/>
@@ -1975,6 +2036,7 @@
       </w:pPr>
       <w:rPr>
         <w:rFonts w:hint="default"/>
+        <w:b/>
       </w:rPr>
     </w:lvl>
     <w:lvl w:ilvl="1" w:tplc="100C0019" w:tentative="1">
@@ -3507,7 +3569,7 @@
 </file>
 
 <file path=customXml/itemProps1.xml><?xml version="1.0" encoding="utf-8"?>
-<ds:datastoreItem xmlns:ds="http://schemas.openxmlformats.org/officeDocument/2006/customXml" ds:itemID="{A7257BF1-9502-4506-A4BE-2BB05618A920}">
+<ds:datastoreItem xmlns:ds="http://schemas.openxmlformats.org/officeDocument/2006/customXml" ds:itemID="{0155F9AE-A75B-4817-8FD9-8AE894874B55}">
   <ds:schemaRefs>
     <ds:schemaRef ds:uri="http://schemas.openxmlformats.org/officeDocument/2006/bibliography"/>
   </ds:schemaRefs>

</xml_diff>